<commit_message>
Stacks and Queues added
</commit_message>
<xml_diff>
--- a/media/Collections.docx
+++ b/media/Collections.docx
@@ -826,6 +826,18 @@
       <w:r>
         <w:t>.</w:t>
       </w:r>
+      <w:r>
+        <w:t xml:space="preserve"> </w:t>
+      </w:r>
+      <w:r>
+        <w:rPr>
+          <w:highlight w:val="yellow"/>
+        </w:rPr>
+        <w:t>Shifts any subsequent elements to the left (subtracts one from their indices)</w:t>
+      </w:r>
+      <w:r>
+        <w:t>.</w:t>
+      </w:r>
     </w:p>
     <w:p>
       <w:pPr>
@@ -1073,7 +1085,119 @@
           <w:b/>
           <w:bCs/>
         </w:rPr>
-        <w:t>E e)</w:t>
+        <w:t>E e) //</w:t>
+      </w:r>
+      <w:r>
+        <w:rPr>
+          <w:rFonts w:ascii="Consolas" w:hAnsi="Consolas" w:cs="Consolas"/>
+        </w:rPr>
+        <w:t>Inserts the specified element at the beginning of this list</w:t>
+      </w:r>
+      <w:r>
+        <w:t>.</w:t>
+      </w:r>
+    </w:p>
+    <w:p>
+      <w:pPr>
+        <w:pStyle w:val="ListParagraph"/>
+        <w:numPr>
+          <w:ilvl w:val="0"/>
+          <w:numId w:val="1"/>
+        </w:numPr>
+        <w:rPr>
+          <w:rFonts w:ascii="Consolas" w:hAnsi="Consolas" w:cs="Consolas"/>
+        </w:rPr>
+      </w:pPr>
+      <w:r>
+        <w:rPr>
+          <w:rFonts w:ascii="Consolas" w:hAnsi="Consolas" w:cs="Consolas"/>
+          <w:b/>
+          <w:bCs/>
+        </w:rPr>
+        <w:t>void</w:t>
+      </w:r>
+      <w:r>
+        <w:rPr>
+          <w:rFonts w:ascii="Consolas" w:hAnsi="Consolas" w:cs="Consolas"/>
+          <w:b/>
+          <w:bCs/>
+        </w:rPr>
+        <w:tab/>
+      </w:r>
+      <w:proofErr w:type="spellStart"/>
+      <w:proofErr w:type="gramStart"/>
+      <w:r>
+        <w:rPr>
+          <w:rFonts w:ascii="Consolas" w:hAnsi="Consolas" w:cs="Consolas"/>
+          <w:b/>
+          <w:bCs/>
+        </w:rPr>
+        <w:t>addLast</w:t>
+      </w:r>
+      <w:proofErr w:type="spellEnd"/>
+      <w:r>
+        <w:rPr>
+          <w:rFonts w:ascii="Consolas" w:hAnsi="Consolas" w:cs="Consolas"/>
+          <w:b/>
+          <w:bCs/>
+        </w:rPr>
+        <w:t>(</w:t>
+      </w:r>
+      <w:proofErr w:type="gramEnd"/>
+      <w:r>
+        <w:rPr>
+          <w:rFonts w:ascii="Consolas" w:hAnsi="Consolas" w:cs="Consolas"/>
+          <w:b/>
+          <w:bCs/>
+        </w:rPr>
+        <w:t xml:space="preserve">E e) </w:t>
+      </w:r>
+      <w:r>
+        <w:t>//</w:t>
+      </w:r>
+      <w:r>
+        <w:rPr>
+          <w:rFonts w:ascii="Consolas" w:hAnsi="Consolas" w:cs="Consolas"/>
+        </w:rPr>
+        <w:t>Appends the specified element to the end of this list.</w:t>
+      </w:r>
+    </w:p>
+    <w:p>
+      <w:pPr>
+        <w:pStyle w:val="ListParagraph"/>
+        <w:numPr>
+          <w:ilvl w:val="0"/>
+          <w:numId w:val="1"/>
+        </w:numPr>
+        <w:rPr>
+          <w:rFonts w:ascii="Consolas" w:hAnsi="Consolas" w:cs="Consolas"/>
+        </w:rPr>
+      </w:pPr>
+      <w:r>
+        <w:rPr>
+          <w:rFonts w:ascii="Consolas" w:hAnsi="Consolas" w:cs="Consolas"/>
+          <w:b/>
+          <w:bCs/>
+        </w:rPr>
+        <w:t xml:space="preserve">E </w:t>
+      </w:r>
+      <w:proofErr w:type="gramStart"/>
+      <w:r>
+        <w:rPr>
+          <w:rFonts w:ascii="Consolas" w:hAnsi="Consolas" w:cs="Consolas"/>
+          <w:b/>
+          <w:bCs/>
+        </w:rPr>
+        <w:t>element(</w:t>
+      </w:r>
+      <w:proofErr w:type="gramEnd"/>
+      <w:r>
+        <w:rPr>
+          <w:rFonts w:ascii="Consolas" w:hAnsi="Consolas" w:cs="Consolas"/>
+          <w:b/>
+          <w:bCs/>
+        </w:rPr>
+        <w:t>)</w:t>
       </w:r>
       <w:r>
         <w:rPr>
@@ -1087,7 +1211,145 @@
         <w:rPr>
           <w:rFonts w:ascii="Consolas" w:hAnsi="Consolas" w:cs="Consolas"/>
         </w:rPr>
-        <w:t>Inserts the specified element at the beginning of this list</w:t>
+        <w:t>Retrieves, but does not remove, the head (first element) of this list.</w:t>
+      </w:r>
+    </w:p>
+    <w:p>
+      <w:pPr>
+        <w:pStyle w:val="ListParagraph"/>
+        <w:numPr>
+          <w:ilvl w:val="0"/>
+          <w:numId w:val="1"/>
+        </w:numPr>
+      </w:pPr>
+      <w:r>
+        <w:rPr>
+          <w:rFonts w:ascii="Consolas" w:hAnsi="Consolas" w:cs="Consolas"/>
+          <w:b/>
+          <w:bCs/>
+        </w:rPr>
+        <w:t xml:space="preserve">Iterator&lt;E&gt; </w:t>
+      </w:r>
+      <w:proofErr w:type="spellStart"/>
+      <w:proofErr w:type="gramStart"/>
+      <w:r>
+        <w:rPr>
+          <w:rFonts w:ascii="Consolas" w:hAnsi="Consolas" w:cs="Consolas"/>
+          <w:b/>
+          <w:bCs/>
+        </w:rPr>
+        <w:t>descendingIterator</w:t>
+      </w:r>
+      <w:proofErr w:type="spellEnd"/>
+      <w:r>
+        <w:rPr>
+          <w:rFonts w:ascii="Consolas" w:hAnsi="Consolas" w:cs="Consolas"/>
+          <w:b/>
+          <w:bCs/>
+        </w:rPr>
+        <w:t>(</w:t>
+      </w:r>
+      <w:proofErr w:type="gramEnd"/>
+      <w:r>
+        <w:rPr>
+          <w:rFonts w:ascii="Consolas" w:hAnsi="Consolas" w:cs="Consolas"/>
+          <w:b/>
+          <w:bCs/>
+        </w:rPr>
+        <w:t>)</w:t>
+      </w:r>
+      <w:r>
+        <w:rPr>
+          <w:rFonts w:ascii="Consolas" w:hAnsi="Consolas" w:cs="Consolas"/>
+          <w:b/>
+          <w:bCs/>
+        </w:rPr>
+        <w:t xml:space="preserve"> //</w:t>
+      </w:r>
+      <w:r>
+        <w:rPr>
+          <w:rFonts w:ascii="Consolas" w:hAnsi="Consolas" w:cs="Consolas"/>
+        </w:rPr>
+        <w:t xml:space="preserve">Returns an iterator over the elements in this </w:t>
+      </w:r>
+      <w:proofErr w:type="spellStart"/>
+      <w:r>
+        <w:rPr>
+          <w:rFonts w:ascii="Consolas" w:hAnsi="Consolas" w:cs="Consolas"/>
+        </w:rPr>
+        <w:t>deque</w:t>
+      </w:r>
+      <w:proofErr w:type="spellEnd"/>
+      <w:r>
+        <w:rPr>
+          <w:rFonts w:ascii="Consolas" w:hAnsi="Consolas" w:cs="Consolas"/>
+        </w:rPr>
+        <w:t xml:space="preserve"> in reverse sequential order.</w:t>
+      </w:r>
+    </w:p>
+    <w:p>
+      <w:pPr>
+        <w:pStyle w:val="ListParagraph"/>
+        <w:numPr>
+          <w:ilvl w:val="0"/>
+          <w:numId w:val="1"/>
+        </w:numPr>
+        <w:rPr>
+          <w:rFonts w:ascii="Consolas" w:hAnsi="Consolas" w:cs="Consolas"/>
+          <w:b/>
+          <w:bCs/>
+        </w:rPr>
+      </w:pPr>
+      <w:r>
+        <w:rPr>
+          <w:rFonts w:ascii="Consolas" w:hAnsi="Consolas" w:cs="Consolas"/>
+          <w:b/>
+          <w:bCs/>
+        </w:rPr>
+        <w:lastRenderedPageBreak/>
+        <w:t xml:space="preserve">E </w:t>
+      </w:r>
+      <w:proofErr w:type="spellStart"/>
+      <w:proofErr w:type="gramStart"/>
+      <w:r>
+        <w:rPr>
+          <w:rFonts w:ascii="Consolas" w:hAnsi="Consolas" w:cs="Consolas"/>
+          <w:b/>
+          <w:bCs/>
+        </w:rPr>
+        <w:t>getFirst</w:t>
+      </w:r>
+      <w:proofErr w:type="spellEnd"/>
+      <w:r>
+        <w:rPr>
+          <w:rFonts w:ascii="Consolas" w:hAnsi="Consolas" w:cs="Consolas"/>
+          <w:b/>
+          <w:bCs/>
+        </w:rPr>
+        <w:t>(</w:t>
+      </w:r>
+      <w:proofErr w:type="gramEnd"/>
+      <w:r>
+        <w:rPr>
+          <w:rFonts w:ascii="Consolas" w:hAnsi="Consolas" w:cs="Consolas"/>
+          <w:b/>
+          <w:bCs/>
+        </w:rPr>
+        <w:t>)</w:t>
+      </w:r>
+      <w:r>
+        <w:rPr>
+          <w:rFonts w:ascii="Consolas" w:hAnsi="Consolas" w:cs="Consolas"/>
+          <w:b/>
+          <w:bCs/>
+        </w:rPr>
+        <w:t xml:space="preserve"> </w:t>
+      </w:r>
+      <w:r>
+        <w:rPr>
+          <w:rFonts w:ascii="Consolas" w:hAnsi="Consolas" w:cs="Consolas"/>
+        </w:rPr>
+        <w:t>// Returns the first element in this list</w:t>
       </w:r>
       <w:r>
         <w:t>.</w:t>
@@ -1102,288 +1364,16 @@
         </w:numPr>
         <w:rPr>
           <w:rFonts w:ascii="Consolas" w:hAnsi="Consolas" w:cs="Consolas"/>
-        </w:rPr>
-      </w:pPr>
-      <w:r>
-        <w:rPr>
-          <w:rFonts w:ascii="Consolas" w:hAnsi="Consolas" w:cs="Consolas"/>
-          <w:b/>
-          <w:bCs/>
-        </w:rPr>
-        <w:t>void</w:t>
-      </w:r>
-      <w:r>
-        <w:rPr>
-          <w:rFonts w:ascii="Consolas" w:hAnsi="Consolas" w:cs="Consolas"/>
-          <w:b/>
-          <w:bCs/>
-        </w:rPr>
-        <w:tab/>
-      </w:r>
-      <w:proofErr w:type="spellStart"/>
-      <w:proofErr w:type="gramStart"/>
-      <w:r>
-        <w:rPr>
-          <w:rFonts w:ascii="Consolas" w:hAnsi="Consolas" w:cs="Consolas"/>
-          <w:b/>
-          <w:bCs/>
-        </w:rPr>
-        <w:t>addLast</w:t>
-      </w:r>
-      <w:proofErr w:type="spellEnd"/>
-      <w:r>
-        <w:rPr>
-          <w:rFonts w:ascii="Consolas" w:hAnsi="Consolas" w:cs="Consolas"/>
-          <w:b/>
-          <w:bCs/>
-        </w:rPr>
-        <w:t>(</w:t>
-      </w:r>
-      <w:proofErr w:type="gramEnd"/>
-      <w:r>
-        <w:rPr>
-          <w:rFonts w:ascii="Consolas" w:hAnsi="Consolas" w:cs="Consolas"/>
-          <w:b/>
-          <w:bCs/>
-        </w:rPr>
-        <w:t>E e)</w:t>
-      </w:r>
-      <w:r>
-        <w:rPr>
-          <w:rFonts w:ascii="Consolas" w:hAnsi="Consolas" w:cs="Consolas"/>
-          <w:b/>
-          <w:bCs/>
-        </w:rPr>
-        <w:t xml:space="preserve"> </w:t>
-      </w:r>
-      <w:r>
-        <w:t>//</w:t>
-      </w:r>
-      <w:r>
-        <w:rPr>
-          <w:rFonts w:ascii="Consolas" w:hAnsi="Consolas" w:cs="Consolas"/>
-        </w:rPr>
-        <w:t>Appends the specified element to the end of this list.</w:t>
-      </w:r>
-    </w:p>
-    <w:p>
-      <w:pPr>
-        <w:pStyle w:val="ListParagraph"/>
-        <w:numPr>
-          <w:ilvl w:val="0"/>
-          <w:numId w:val="1"/>
-        </w:numPr>
-        <w:rPr>
-          <w:rFonts w:ascii="Consolas" w:hAnsi="Consolas" w:cs="Consolas"/>
-        </w:rPr>
-      </w:pPr>
-      <w:r>
-        <w:rPr>
-          <w:rFonts w:ascii="Consolas" w:hAnsi="Consolas" w:cs="Consolas"/>
-          <w:b/>
-          <w:bCs/>
-        </w:rPr>
-        <w:t xml:space="preserve">E </w:t>
-      </w:r>
-      <w:proofErr w:type="gramStart"/>
-      <w:r>
-        <w:rPr>
-          <w:rFonts w:ascii="Consolas" w:hAnsi="Consolas" w:cs="Consolas"/>
-          <w:b/>
-          <w:bCs/>
-        </w:rPr>
-        <w:t>element(</w:t>
-      </w:r>
-      <w:proofErr w:type="gramEnd"/>
-      <w:r>
-        <w:rPr>
-          <w:rFonts w:ascii="Consolas" w:hAnsi="Consolas" w:cs="Consolas"/>
-          <w:b/>
-          <w:bCs/>
-        </w:rPr>
-        <w:t>)</w:t>
-      </w:r>
-      <w:r>
-        <w:rPr>
-          <w:rFonts w:ascii="Consolas" w:hAnsi="Consolas" w:cs="Consolas"/>
-          <w:b/>
-          <w:bCs/>
-        </w:rPr>
-        <w:t xml:space="preserve"> //</w:t>
-      </w:r>
-      <w:r>
-        <w:rPr>
-          <w:rFonts w:ascii="Consolas" w:hAnsi="Consolas" w:cs="Consolas"/>
-        </w:rPr>
-        <w:t>Retrieves, but does not remove, the head (first element) of this list.</w:t>
-      </w:r>
-    </w:p>
-    <w:p>
-      <w:pPr>
-        <w:pStyle w:val="ListParagraph"/>
-        <w:numPr>
-          <w:ilvl w:val="0"/>
-          <w:numId w:val="1"/>
-        </w:numPr>
-      </w:pPr>
-      <w:r>
-        <w:rPr>
-          <w:rFonts w:ascii="Consolas" w:hAnsi="Consolas" w:cs="Consolas"/>
-          <w:b/>
-          <w:bCs/>
-        </w:rPr>
-        <w:t xml:space="preserve">Iterator&lt;E&gt; </w:t>
-      </w:r>
-      <w:proofErr w:type="spellStart"/>
-      <w:proofErr w:type="gramStart"/>
-      <w:r>
-        <w:rPr>
-          <w:rFonts w:ascii="Consolas" w:hAnsi="Consolas" w:cs="Consolas"/>
-          <w:b/>
-          <w:bCs/>
-        </w:rPr>
-        <w:t>descendingIterator</w:t>
-      </w:r>
-      <w:proofErr w:type="spellEnd"/>
-      <w:r>
-        <w:rPr>
-          <w:rFonts w:ascii="Consolas" w:hAnsi="Consolas" w:cs="Consolas"/>
-          <w:b/>
-          <w:bCs/>
-        </w:rPr>
-        <w:t>(</w:t>
-      </w:r>
-      <w:proofErr w:type="gramEnd"/>
-      <w:r>
-        <w:rPr>
-          <w:rFonts w:ascii="Consolas" w:hAnsi="Consolas" w:cs="Consolas"/>
-          <w:b/>
-          <w:bCs/>
-        </w:rPr>
-        <w:t>)</w:t>
-      </w:r>
-      <w:r>
-        <w:rPr>
-          <w:rFonts w:ascii="Consolas" w:hAnsi="Consolas" w:cs="Consolas"/>
-          <w:b/>
-          <w:bCs/>
-        </w:rPr>
-        <w:t xml:space="preserve"> //</w:t>
-      </w:r>
-      <w:r>
-        <w:rPr>
-          <w:rFonts w:ascii="Consolas" w:hAnsi="Consolas" w:cs="Consolas"/>
-        </w:rPr>
-        <w:t xml:space="preserve">Returns an iterator over the elements in this </w:t>
-      </w:r>
-      <w:proofErr w:type="spellStart"/>
-      <w:r>
-        <w:rPr>
-          <w:rFonts w:ascii="Consolas" w:hAnsi="Consolas" w:cs="Consolas"/>
-        </w:rPr>
-        <w:t>deque</w:t>
-      </w:r>
-      <w:proofErr w:type="spellEnd"/>
-      <w:r>
-        <w:rPr>
-          <w:rFonts w:ascii="Consolas" w:hAnsi="Consolas" w:cs="Consolas"/>
-        </w:rPr>
-        <w:t xml:space="preserve"> in reverse sequential order.</w:t>
-      </w:r>
-    </w:p>
-    <w:p>
-      <w:pPr>
-        <w:pStyle w:val="ListParagraph"/>
-        <w:numPr>
-          <w:ilvl w:val="0"/>
-          <w:numId w:val="1"/>
-        </w:numPr>
-        <w:rPr>
-          <w:rFonts w:ascii="Consolas" w:hAnsi="Consolas" w:cs="Consolas"/>
-          <w:b/>
-          <w:bCs/>
-        </w:rPr>
-      </w:pPr>
-      <w:r>
-        <w:rPr>
-          <w:rFonts w:ascii="Consolas" w:hAnsi="Consolas" w:cs="Consolas"/>
-          <w:b/>
-          <w:bCs/>
-        </w:rPr>
-        <w:t xml:space="preserve">E </w:t>
-      </w:r>
-      <w:proofErr w:type="spellStart"/>
-      <w:proofErr w:type="gramStart"/>
-      <w:r>
-        <w:rPr>
-          <w:rFonts w:ascii="Consolas" w:hAnsi="Consolas" w:cs="Consolas"/>
-          <w:b/>
-          <w:bCs/>
-        </w:rPr>
-        <w:t>getFirst</w:t>
-      </w:r>
-      <w:proofErr w:type="spellEnd"/>
-      <w:r>
-        <w:rPr>
-          <w:rFonts w:ascii="Consolas" w:hAnsi="Consolas" w:cs="Consolas"/>
-          <w:b/>
-          <w:bCs/>
-        </w:rPr>
-        <w:t>(</w:t>
-      </w:r>
-      <w:proofErr w:type="gramEnd"/>
-      <w:r>
-        <w:rPr>
-          <w:rFonts w:ascii="Consolas" w:hAnsi="Consolas" w:cs="Consolas"/>
-          <w:b/>
-          <w:bCs/>
-        </w:rPr>
-        <w:t>)</w:t>
-      </w:r>
-      <w:r>
-        <w:rPr>
-          <w:rFonts w:ascii="Consolas" w:hAnsi="Consolas" w:cs="Consolas"/>
-          <w:b/>
-          <w:bCs/>
-        </w:rPr>
-        <w:t xml:space="preserve"> </w:t>
-      </w:r>
-      <w:r>
-        <w:rPr>
-          <w:rFonts w:ascii="Consolas" w:hAnsi="Consolas" w:cs="Consolas"/>
-        </w:rPr>
-        <w:t xml:space="preserve">// </w:t>
-      </w:r>
-      <w:r>
-        <w:rPr>
-          <w:rFonts w:ascii="Consolas" w:hAnsi="Consolas" w:cs="Consolas"/>
-        </w:rPr>
-        <w:t>Returns the first element in this list</w:t>
-      </w:r>
-      <w:r>
-        <w:t>.</w:t>
-      </w:r>
-    </w:p>
-    <w:p>
-      <w:pPr>
-        <w:pStyle w:val="ListParagraph"/>
-        <w:numPr>
-          <w:ilvl w:val="0"/>
-          <w:numId w:val="1"/>
-        </w:numPr>
-        <w:rPr>
-          <w:rFonts w:ascii="Consolas" w:hAnsi="Consolas" w:cs="Consolas"/>
-          <w:b/>
-          <w:bCs/>
-        </w:rPr>
-      </w:pPr>
-      <w:r>
-        <w:rPr>
-          <w:rFonts w:ascii="Consolas" w:hAnsi="Consolas" w:cs="Consolas"/>
-          <w:b/>
-          <w:bCs/>
-        </w:rPr>
-        <w:lastRenderedPageBreak/>
+          <w:b/>
+          <w:bCs/>
+        </w:rPr>
+      </w:pPr>
+      <w:r>
+        <w:rPr>
+          <w:rFonts w:ascii="Consolas" w:hAnsi="Consolas" w:cs="Consolas"/>
+          <w:b/>
+          <w:bCs/>
+        </w:rPr>
         <w:t xml:space="preserve">E </w:t>
       </w:r>
       <w:proofErr w:type="spellStart"/>
@@ -2170,6 +2160,379 @@
       </w:r>
     </w:p>
     <w:p>
+      <w:pPr>
+        <w:pStyle w:val="ListParagraph"/>
+        <w:numPr>
+          <w:ilvl w:val="0"/>
+          <w:numId w:val="3"/>
+        </w:numPr>
+        <w:rPr>
+          <w:rFonts w:ascii="Consolas" w:hAnsi="Consolas" w:cs="Consolas"/>
+          <w:b/>
+          <w:bCs/>
+        </w:rPr>
+      </w:pPr>
+      <w:proofErr w:type="spellStart"/>
+      <w:r>
+        <w:rPr>
+          <w:rFonts w:ascii="Consolas" w:hAnsi="Consolas" w:cs="Consolas"/>
+          <w:b/>
+          <w:bCs/>
+        </w:rPr>
+        <w:t>boolean</w:t>
+      </w:r>
+      <w:proofErr w:type="spellEnd"/>
+      <w:r>
+        <w:rPr>
+          <w:rFonts w:ascii="Consolas" w:hAnsi="Consolas" w:cs="Consolas"/>
+          <w:b/>
+          <w:bCs/>
+        </w:rPr>
+        <w:tab/>
+      </w:r>
+      <w:proofErr w:type="gramStart"/>
+      <w:r>
+        <w:rPr>
+          <w:rFonts w:ascii="Consolas" w:hAnsi="Consolas" w:cs="Consolas"/>
+          <w:b/>
+          <w:bCs/>
+        </w:rPr>
+        <w:t>add(</w:t>
+      </w:r>
+      <w:proofErr w:type="gramEnd"/>
+      <w:r>
+        <w:rPr>
+          <w:rFonts w:ascii="Consolas" w:hAnsi="Consolas" w:cs="Consolas"/>
+          <w:b/>
+          <w:bCs/>
+        </w:rPr>
+        <w:t>E e) //</w:t>
+      </w:r>
+      <w:r>
+        <w:rPr>
+          <w:rFonts w:ascii="Consolas" w:hAnsi="Consolas" w:cs="Consolas"/>
+        </w:rPr>
+        <w:t xml:space="preserve">Inserts the specified element into this queue, returning true upon success throws </w:t>
+      </w:r>
+      <w:proofErr w:type="spellStart"/>
+      <w:r>
+        <w:rPr>
+          <w:rFonts w:ascii="Consolas" w:hAnsi="Consolas" w:cs="Consolas"/>
+        </w:rPr>
+        <w:t>IllegalStateException</w:t>
+      </w:r>
+      <w:proofErr w:type="spellEnd"/>
+      <w:r>
+        <w:rPr>
+          <w:rFonts w:ascii="Consolas" w:hAnsi="Consolas" w:cs="Consolas"/>
+        </w:rPr>
+        <w:t xml:space="preserve"> if no space is available</w:t>
+      </w:r>
+      <w:r>
+        <w:rPr>
+          <w:rFonts w:ascii="Consolas" w:hAnsi="Consolas" w:cs="Consolas"/>
+          <w:b/>
+          <w:bCs/>
+        </w:rPr>
+        <w:t xml:space="preserve"> </w:t>
+      </w:r>
+    </w:p>
+    <w:p>
+      <w:pPr>
+        <w:pStyle w:val="ListParagraph"/>
+        <w:numPr>
+          <w:ilvl w:val="0"/>
+          <w:numId w:val="3"/>
+        </w:numPr>
+        <w:rPr>
+          <w:rFonts w:ascii="Consolas" w:hAnsi="Consolas" w:cs="Consolas"/>
+        </w:rPr>
+      </w:pPr>
+      <w:proofErr w:type="spellStart"/>
+      <w:r>
+        <w:rPr>
+          <w:rFonts w:ascii="Consolas" w:hAnsi="Consolas" w:cs="Consolas"/>
+          <w:b/>
+          <w:bCs/>
+        </w:rPr>
+        <w:t>boolean</w:t>
+      </w:r>
+      <w:proofErr w:type="spellEnd"/>
+      <w:r>
+        <w:rPr>
+          <w:rFonts w:ascii="Consolas" w:hAnsi="Consolas" w:cs="Consolas"/>
+          <w:b/>
+          <w:bCs/>
+        </w:rPr>
+        <w:t xml:space="preserve"> </w:t>
+      </w:r>
+      <w:proofErr w:type="gramStart"/>
+      <w:r>
+        <w:rPr>
+          <w:rFonts w:ascii="Consolas" w:hAnsi="Consolas" w:cs="Consolas"/>
+          <w:b/>
+          <w:bCs/>
+        </w:rPr>
+        <w:t>offer(</w:t>
+      </w:r>
+      <w:proofErr w:type="gramEnd"/>
+      <w:r>
+        <w:rPr>
+          <w:rFonts w:ascii="Consolas" w:hAnsi="Consolas" w:cs="Consolas"/>
+          <w:b/>
+          <w:bCs/>
+        </w:rPr>
+        <w:t xml:space="preserve">E e) </w:t>
+      </w:r>
+      <w:r>
+        <w:rPr>
+          <w:rFonts w:ascii="Consolas" w:hAnsi="Consolas" w:cs="Consolas"/>
+        </w:rPr>
+        <w:t>//this method is generally preferable to add(E), which can fail to insert an element only by throwing an exception.</w:t>
+      </w:r>
+    </w:p>
+    <w:p>
+      <w:pPr>
+        <w:pStyle w:val="ListParagraph"/>
+        <w:numPr>
+          <w:ilvl w:val="0"/>
+          <w:numId w:val="3"/>
+        </w:numPr>
+        <w:rPr>
+          <w:rFonts w:ascii="Consolas" w:hAnsi="Consolas" w:cs="Consolas"/>
+          <w:b/>
+          <w:bCs/>
+        </w:rPr>
+      </w:pPr>
+      <w:bookmarkStart w:id="0" w:name="_GoBack"/>
+      <w:bookmarkEnd w:id="0"/>
+    </w:p>
+    <w:p>
+      <w:pPr>
+        <w:pStyle w:val="ListParagraph"/>
+        <w:numPr>
+          <w:ilvl w:val="0"/>
+          <w:numId w:val="3"/>
+        </w:numPr>
+        <w:rPr>
+          <w:rFonts w:ascii="Consolas" w:hAnsi="Consolas" w:cs="Consolas"/>
+        </w:rPr>
+      </w:pPr>
+      <w:r>
+        <w:rPr>
+          <w:rFonts w:ascii="Consolas" w:hAnsi="Consolas" w:cs="Consolas"/>
+          <w:b/>
+          <w:bCs/>
+        </w:rPr>
+        <w:t xml:space="preserve">E </w:t>
+      </w:r>
+      <w:proofErr w:type="gramStart"/>
+      <w:r>
+        <w:rPr>
+          <w:rFonts w:ascii="Consolas" w:hAnsi="Consolas" w:cs="Consolas"/>
+          <w:b/>
+          <w:bCs/>
+        </w:rPr>
+        <w:t>element(</w:t>
+      </w:r>
+      <w:proofErr w:type="gramEnd"/>
+      <w:r>
+        <w:rPr>
+          <w:rFonts w:ascii="Consolas" w:hAnsi="Consolas" w:cs="Consolas"/>
+          <w:b/>
+          <w:bCs/>
+        </w:rPr>
+        <w:t xml:space="preserve">) </w:t>
+      </w:r>
+      <w:r>
+        <w:rPr>
+          <w:rFonts w:ascii="Consolas" w:hAnsi="Consolas" w:cs="Consolas"/>
+        </w:rPr>
+        <w:t>//Retrieves, but does not remove, the head of this queue.</w:t>
+      </w:r>
+    </w:p>
+    <w:p>
+      <w:pPr>
+        <w:pStyle w:val="ListParagraph"/>
+        <w:numPr>
+          <w:ilvl w:val="0"/>
+          <w:numId w:val="3"/>
+        </w:numPr>
+        <w:rPr>
+          <w:rFonts w:ascii="Consolas" w:hAnsi="Consolas" w:cs="Consolas"/>
+        </w:rPr>
+      </w:pPr>
+      <w:proofErr w:type="spellStart"/>
+      <w:r>
+        <w:rPr>
+          <w:rFonts w:ascii="Consolas" w:hAnsi="Consolas" w:cs="Consolas"/>
+          <w:b/>
+          <w:bCs/>
+        </w:rPr>
+        <w:t>boolean</w:t>
+      </w:r>
+      <w:proofErr w:type="spellEnd"/>
+      <w:r>
+        <w:rPr>
+          <w:rFonts w:ascii="Consolas" w:hAnsi="Consolas" w:cs="Consolas"/>
+          <w:b/>
+          <w:bCs/>
+        </w:rPr>
+        <w:tab/>
+      </w:r>
+      <w:proofErr w:type="gramStart"/>
+      <w:r>
+        <w:rPr>
+          <w:rFonts w:ascii="Consolas" w:hAnsi="Consolas" w:cs="Consolas"/>
+          <w:b/>
+          <w:bCs/>
+        </w:rPr>
+        <w:t>offer(</w:t>
+      </w:r>
+      <w:proofErr w:type="gramEnd"/>
+      <w:r>
+        <w:rPr>
+          <w:rFonts w:ascii="Consolas" w:hAnsi="Consolas" w:cs="Consolas"/>
+          <w:b/>
+          <w:bCs/>
+        </w:rPr>
+        <w:t xml:space="preserve">E e) </w:t>
+      </w:r>
+      <w:r>
+        <w:rPr>
+          <w:rFonts w:ascii="Consolas" w:hAnsi="Consolas" w:cs="Consolas"/>
+        </w:rPr>
+        <w:t>//Inserts the specified element into this queue if it is possible to do so immediately without violating capacity restrictions.</w:t>
+      </w:r>
+    </w:p>
+    <w:p>
+      <w:pPr>
+        <w:pStyle w:val="ListParagraph"/>
+        <w:numPr>
+          <w:ilvl w:val="0"/>
+          <w:numId w:val="3"/>
+        </w:numPr>
+        <w:rPr>
+          <w:rFonts w:ascii="Consolas" w:hAnsi="Consolas" w:cs="Consolas"/>
+          <w:b/>
+          <w:bCs/>
+        </w:rPr>
+      </w:pPr>
+      <w:r>
+        <w:rPr>
+          <w:rFonts w:ascii="Consolas" w:hAnsi="Consolas" w:cs="Consolas"/>
+          <w:b/>
+          <w:bCs/>
+        </w:rPr>
+        <w:t xml:space="preserve">E </w:t>
+      </w:r>
+      <w:proofErr w:type="gramStart"/>
+      <w:r>
+        <w:rPr>
+          <w:rFonts w:ascii="Consolas" w:hAnsi="Consolas" w:cs="Consolas"/>
+          <w:b/>
+          <w:bCs/>
+        </w:rPr>
+        <w:t>peek(</w:t>
+      </w:r>
+      <w:proofErr w:type="gramEnd"/>
+      <w:r>
+        <w:rPr>
+          <w:rFonts w:ascii="Consolas" w:hAnsi="Consolas" w:cs="Consolas"/>
+          <w:b/>
+          <w:bCs/>
+        </w:rPr>
+        <w:t xml:space="preserve">) </w:t>
+      </w:r>
+      <w:r>
+        <w:rPr>
+          <w:rFonts w:ascii="Consolas" w:hAnsi="Consolas" w:cs="Consolas"/>
+        </w:rPr>
+        <w:t>//Retrieves, but does not remove, the head of this queue, or returns null if this queue is empty.</w:t>
+      </w:r>
+    </w:p>
+    <w:p>
+      <w:pPr>
+        <w:pStyle w:val="ListParagraph"/>
+        <w:numPr>
+          <w:ilvl w:val="0"/>
+          <w:numId w:val="3"/>
+        </w:numPr>
+        <w:rPr>
+          <w:rFonts w:ascii="Consolas" w:hAnsi="Consolas" w:cs="Consolas"/>
+          <w:b/>
+          <w:bCs/>
+        </w:rPr>
+      </w:pPr>
+      <w:r>
+        <w:rPr>
+          <w:rFonts w:ascii="Consolas" w:hAnsi="Consolas" w:cs="Consolas"/>
+          <w:b/>
+          <w:bCs/>
+        </w:rPr>
+        <w:lastRenderedPageBreak/>
+        <w:t xml:space="preserve">E </w:t>
+      </w:r>
+      <w:proofErr w:type="gramStart"/>
+      <w:r>
+        <w:rPr>
+          <w:rFonts w:ascii="Consolas" w:hAnsi="Consolas" w:cs="Consolas"/>
+          <w:b/>
+          <w:bCs/>
+        </w:rPr>
+        <w:t>poll(</w:t>
+      </w:r>
+      <w:proofErr w:type="gramEnd"/>
+      <w:r>
+        <w:rPr>
+          <w:rFonts w:ascii="Consolas" w:hAnsi="Consolas" w:cs="Consolas"/>
+          <w:b/>
+          <w:bCs/>
+        </w:rPr>
+        <w:t>) //Retrieves and removes the head of this queue, or returns null if this queue is empty.</w:t>
+      </w:r>
+    </w:p>
+    <w:p>
+      <w:pPr>
+        <w:pStyle w:val="ListParagraph"/>
+        <w:numPr>
+          <w:ilvl w:val="0"/>
+          <w:numId w:val="3"/>
+        </w:numPr>
+        <w:rPr>
+          <w:rFonts w:ascii="Consolas" w:hAnsi="Consolas" w:cs="Consolas"/>
+          <w:b/>
+          <w:bCs/>
+        </w:rPr>
+      </w:pPr>
+      <w:r>
+        <w:rPr>
+          <w:rFonts w:ascii="Consolas" w:hAnsi="Consolas" w:cs="Consolas"/>
+          <w:b/>
+          <w:bCs/>
+        </w:rPr>
+        <w:t xml:space="preserve">E </w:t>
+      </w:r>
+      <w:proofErr w:type="gramStart"/>
+      <w:r>
+        <w:rPr>
+          <w:rFonts w:ascii="Consolas" w:hAnsi="Consolas" w:cs="Consolas"/>
+          <w:b/>
+          <w:bCs/>
+        </w:rPr>
+        <w:t>remove(</w:t>
+      </w:r>
+      <w:proofErr w:type="gramEnd"/>
+      <w:r>
+        <w:rPr>
+          <w:rFonts w:ascii="Consolas" w:hAnsi="Consolas" w:cs="Consolas"/>
+          <w:b/>
+          <w:bCs/>
+        </w:rPr>
+        <w:t>) //Retrieves and removes the head of this queue.</w:t>
+      </w:r>
+    </w:p>
+    <w:p>
       <w:r>
         <w:t>|      |</w:t>
       </w:r>
@@ -2388,15 +2751,6 @@
     <w:p/>
     <w:p>
       <w:pPr>
-        <w:rPr>
-          <w:rFonts w:ascii="Times New Roman" w:eastAsia="Times New Roman" w:hAnsi="Times New Roman" w:cs="Times New Roman"/>
-          <w:b/>
-          <w:bCs/>
-          <w:lang w:bidi="hi-IN"/>
-        </w:rPr>
-      </w:pPr>
-      <w:proofErr w:type="gramStart"/>
-      <w:r>
         <w:rPr>
           <w:rFonts w:ascii="Open Sans" w:eastAsia="Times New Roman" w:hAnsi="Open Sans" w:cs="Times New Roman"/>
           <w:b/>
@@ -2405,9 +2759,8 @@
           <w:shd w:val="clear" w:color="auto" w:fill="FFFFFF"/>
           <w:lang w:bidi="hi-IN"/>
         </w:rPr>
-        <w:t>Add(</w:t>
-      </w:r>
-      <w:proofErr w:type="gramEnd"/>
+      </w:pPr>
+      <w:proofErr w:type="gramStart"/>
       <w:r>
         <w:rPr>
           <w:rFonts w:ascii="Open Sans" w:eastAsia="Times New Roman" w:hAnsi="Open Sans" w:cs="Times New Roman"/>
@@ -2417,10 +2770,807 @@
           <w:shd w:val="clear" w:color="auto" w:fill="FFFFFF"/>
           <w:lang w:bidi="hi-IN"/>
         </w:rPr>
+        <w:t>Add(</w:t>
+      </w:r>
+      <w:proofErr w:type="gramEnd"/>
+      <w:r>
+        <w:rPr>
+          <w:rFonts w:ascii="Open Sans" w:eastAsia="Times New Roman" w:hAnsi="Open Sans" w:cs="Times New Roman"/>
+          <w:b/>
+          <w:bCs/>
+          <w:color w:val="161616"/>
+          <w:shd w:val="clear" w:color="auto" w:fill="FFFFFF"/>
+          <w:lang w:bidi="hi-IN"/>
+        </w:rPr>
         <w:t>) internally just call offer() method and does nothing extra. </w:t>
       </w:r>
-      <w:bookmarkStart w:id="0" w:name="_GoBack"/>
-      <w:bookmarkEnd w:id="0"/>
+    </w:p>
+    <w:p>
+      <w:pPr>
+        <w:rPr>
+          <w:rFonts w:ascii="Open Sans" w:eastAsia="Times New Roman" w:hAnsi="Open Sans" w:cs="Times New Roman"/>
+          <w:b/>
+          <w:bCs/>
+          <w:color w:val="161616"/>
+          <w:shd w:val="clear" w:color="auto" w:fill="FFFFFF"/>
+          <w:lang w:bidi="hi-IN"/>
+        </w:rPr>
+      </w:pPr>
+    </w:p>
+    <w:p>
+      <w:pPr>
+        <w:rPr>
+          <w:rFonts w:ascii="Open Sans" w:eastAsia="Times New Roman" w:hAnsi="Open Sans" w:cs="Times New Roman"/>
+          <w:b/>
+          <w:bCs/>
+          <w:color w:val="161616"/>
+          <w:shd w:val="clear" w:color="auto" w:fill="FFFFFF"/>
+          <w:lang w:bidi="hi-IN"/>
+        </w:rPr>
+      </w:pPr>
+    </w:p>
+    <w:p>
+      <w:pPr>
+        <w:pStyle w:val="Heading1"/>
+        <w:rPr>
+          <w:b/>
+          <w:bCs/>
+          <w:sz w:val="36"/>
+          <w:szCs w:val="36"/>
+        </w:rPr>
+      </w:pPr>
+      <w:r>
+        <w:rPr>
+          <w:b/>
+          <w:bCs/>
+          <w:sz w:val="36"/>
+          <w:szCs w:val="36"/>
+        </w:rPr>
+        <w:t>|---</w:t>
+      </w:r>
+      <w:r>
+        <w:rPr>
+          <w:b/>
+          <w:bCs/>
+          <w:sz w:val="36"/>
+          <w:szCs w:val="36"/>
+        </w:rPr>
+        <w:t>Map</w:t>
+      </w:r>
+    </w:p>
+    <w:p>
+      <w:pPr>
+        <w:pStyle w:val="ListParagraph"/>
+        <w:numPr>
+          <w:ilvl w:val="0"/>
+          <w:numId w:val="3"/>
+        </w:numPr>
+        <w:rPr>
+          <w:rStyle w:val="Heading2Char"/>
+          <w:b/>
+          <w:bCs/>
+          <w:color w:val="538135" w:themeColor="accent6" w:themeShade="BF"/>
+          <w:sz w:val="28"/>
+          <w:szCs w:val="28"/>
+        </w:rPr>
+      </w:pPr>
+      <w:proofErr w:type="spellStart"/>
+      <w:r>
+        <w:rPr>
+          <w:rFonts w:ascii="Consolas" w:hAnsi="Consolas" w:cs="Consolas"/>
+          <w:b/>
+          <w:bCs/>
+        </w:rPr>
+        <w:t>boolean</w:t>
+      </w:r>
+      <w:proofErr w:type="spellEnd"/>
+      <w:r>
+        <w:rPr>
+          <w:rFonts w:ascii="Consolas" w:hAnsi="Consolas" w:cs="Consolas"/>
+          <w:b/>
+          <w:bCs/>
+        </w:rPr>
+        <w:t xml:space="preserve"> </w:t>
+      </w:r>
+      <w:proofErr w:type="spellStart"/>
+      <w:proofErr w:type="gramStart"/>
+      <w:r>
+        <w:rPr>
+          <w:rFonts w:ascii="Consolas" w:hAnsi="Consolas" w:cs="Consolas"/>
+          <w:b/>
+          <w:bCs/>
+        </w:rPr>
+        <w:t>containsKey</w:t>
+      </w:r>
+      <w:proofErr w:type="spellEnd"/>
+      <w:r>
+        <w:rPr>
+          <w:rFonts w:ascii="Consolas" w:hAnsi="Consolas" w:cs="Consolas"/>
+          <w:b/>
+          <w:bCs/>
+        </w:rPr>
+        <w:t>(</w:t>
+      </w:r>
+      <w:proofErr w:type="gramEnd"/>
+      <w:r>
+        <w:rPr>
+          <w:rFonts w:ascii="Consolas" w:hAnsi="Consolas" w:cs="Consolas"/>
+          <w:b/>
+          <w:bCs/>
+        </w:rPr>
+        <w:t>Object key) //</w:t>
+      </w:r>
+      <w:r>
+        <w:rPr>
+          <w:rFonts w:ascii="Consolas" w:hAnsi="Consolas" w:cs="Consolas"/>
+        </w:rPr>
+        <w:t>Returns true if this map contains a mapping for the specified key.</w:t>
+      </w:r>
+    </w:p>
+    <w:p>
+      <w:pPr>
+        <w:pStyle w:val="ListParagraph"/>
+        <w:numPr>
+          <w:ilvl w:val="0"/>
+          <w:numId w:val="3"/>
+        </w:numPr>
+        <w:rPr>
+          <w:rStyle w:val="Heading2Char"/>
+          <w:b/>
+          <w:bCs/>
+          <w:color w:val="538135" w:themeColor="accent6" w:themeShade="BF"/>
+          <w:sz w:val="28"/>
+          <w:szCs w:val="28"/>
+        </w:rPr>
+      </w:pPr>
+      <w:proofErr w:type="spellStart"/>
+      <w:r>
+        <w:rPr>
+          <w:rFonts w:ascii="Consolas" w:hAnsi="Consolas" w:cs="Consolas"/>
+          <w:b/>
+          <w:bCs/>
+        </w:rPr>
+        <w:t>b</w:t>
+      </w:r>
+      <w:r>
+        <w:rPr>
+          <w:rFonts w:ascii="Consolas" w:hAnsi="Consolas" w:cs="Consolas"/>
+          <w:b/>
+          <w:bCs/>
+        </w:rPr>
+        <w:t>oolean</w:t>
+      </w:r>
+      <w:proofErr w:type="spellEnd"/>
+      <w:r>
+        <w:rPr>
+          <w:rFonts w:ascii="Consolas" w:hAnsi="Consolas" w:cs="Consolas"/>
+          <w:b/>
+          <w:bCs/>
+        </w:rPr>
+        <w:t xml:space="preserve"> </w:t>
+      </w:r>
+      <w:proofErr w:type="spellStart"/>
+      <w:proofErr w:type="gramStart"/>
+      <w:r>
+        <w:rPr>
+          <w:rFonts w:ascii="Consolas" w:hAnsi="Consolas" w:cs="Consolas"/>
+          <w:b/>
+          <w:bCs/>
+        </w:rPr>
+        <w:t>containsValue</w:t>
+      </w:r>
+      <w:proofErr w:type="spellEnd"/>
+      <w:r>
+        <w:rPr>
+          <w:rFonts w:ascii="Consolas" w:hAnsi="Consolas" w:cs="Consolas"/>
+          <w:b/>
+          <w:bCs/>
+        </w:rPr>
+        <w:t>(</w:t>
+      </w:r>
+      <w:proofErr w:type="gramEnd"/>
+      <w:r>
+        <w:rPr>
+          <w:rFonts w:ascii="Consolas" w:hAnsi="Consolas" w:cs="Consolas"/>
+          <w:b/>
+          <w:bCs/>
+        </w:rPr>
+        <w:t>Object value</w:t>
+      </w:r>
+      <w:r>
+        <w:rPr>
+          <w:rStyle w:val="Heading2Char"/>
+          <w:b/>
+          <w:bCs/>
+          <w:color w:val="538135" w:themeColor="accent6" w:themeShade="BF"/>
+          <w:sz w:val="28"/>
+          <w:szCs w:val="28"/>
+        </w:rPr>
+        <w:t>) /</w:t>
+      </w:r>
+      <w:r>
+        <w:rPr>
+          <w:rFonts w:ascii="Consolas" w:hAnsi="Consolas" w:cs="Consolas"/>
+        </w:rPr>
+        <w:t>/Returns true if this map maps one or more keys to the specified value</w:t>
+      </w:r>
+      <w:r>
+        <w:rPr>
+          <w:rStyle w:val="Heading2Char"/>
+          <w:b/>
+          <w:bCs/>
+          <w:color w:val="538135" w:themeColor="accent6" w:themeShade="BF"/>
+          <w:sz w:val="28"/>
+          <w:szCs w:val="28"/>
+        </w:rPr>
+        <w:t>.</w:t>
+      </w:r>
+    </w:p>
+    <w:p>
+      <w:pPr>
+        <w:pStyle w:val="ListParagraph"/>
+        <w:numPr>
+          <w:ilvl w:val="0"/>
+          <w:numId w:val="3"/>
+        </w:numPr>
+        <w:rPr>
+          <w:rFonts w:ascii="Consolas" w:hAnsi="Consolas" w:cs="Consolas"/>
+        </w:rPr>
+      </w:pPr>
+      <w:proofErr w:type="spellStart"/>
+      <w:r>
+        <w:rPr>
+          <w:rFonts w:ascii="Consolas" w:hAnsi="Consolas" w:cs="Consolas"/>
+          <w:b/>
+          <w:bCs/>
+        </w:rPr>
+        <w:t>b</w:t>
+      </w:r>
+      <w:r>
+        <w:rPr>
+          <w:rFonts w:ascii="Consolas" w:hAnsi="Consolas" w:cs="Consolas"/>
+          <w:b/>
+          <w:bCs/>
+        </w:rPr>
+        <w:t>oolean</w:t>
+      </w:r>
+      <w:proofErr w:type="spellEnd"/>
+      <w:r>
+        <w:rPr>
+          <w:rFonts w:ascii="Consolas" w:hAnsi="Consolas" w:cs="Consolas"/>
+          <w:b/>
+          <w:bCs/>
+        </w:rPr>
+        <w:t xml:space="preserve"> </w:t>
+      </w:r>
+      <w:r>
+        <w:rPr>
+          <w:rFonts w:ascii="Consolas" w:hAnsi="Consolas" w:cs="Consolas"/>
+          <w:b/>
+          <w:bCs/>
+        </w:rPr>
+        <w:fldChar w:fldCharType="begin"/>
+      </w:r>
+      <w:r>
+        <w:rPr>
+          <w:rFonts w:ascii="Consolas" w:hAnsi="Consolas" w:cs="Consolas"/>
+          <w:b/>
+          <w:bCs/>
+        </w:rPr>
+        <w:instrText xml:space="preserve"> HYPERLINK "https://docs.oracle.com/javase/7/docs/api/java/util/Map.html" \l "isEmpty()" </w:instrText>
+      </w:r>
+      <w:r>
+        <w:rPr>
+          <w:rFonts w:ascii="Consolas" w:hAnsi="Consolas" w:cs="Consolas"/>
+          <w:b/>
+          <w:bCs/>
+        </w:rPr>
+        <w:fldChar w:fldCharType="separate"/>
+      </w:r>
+      <w:proofErr w:type="spellStart"/>
+      <w:r>
+        <w:rPr>
+          <w:rFonts w:ascii="Consolas" w:hAnsi="Consolas" w:cs="Consolas"/>
+          <w:b/>
+          <w:bCs/>
+        </w:rPr>
+        <w:t>isEmpty</w:t>
+      </w:r>
+      <w:proofErr w:type="spellEnd"/>
+      <w:r>
+        <w:rPr>
+          <w:rFonts w:ascii="Consolas" w:hAnsi="Consolas" w:cs="Consolas"/>
+          <w:b/>
+          <w:bCs/>
+        </w:rPr>
+        <w:fldChar w:fldCharType="end"/>
+      </w:r>
+      <w:r>
+        <w:rPr>
+          <w:rFonts w:ascii="Consolas" w:hAnsi="Consolas" w:cs="Consolas"/>
+          <w:b/>
+          <w:bCs/>
+        </w:rPr>
+        <w:t>()</w:t>
+      </w:r>
+      <w:r>
+        <w:rPr>
+          <w:rFonts w:ascii="Consolas" w:hAnsi="Consolas" w:cs="Consolas"/>
+          <w:b/>
+          <w:bCs/>
+        </w:rPr>
+        <w:t xml:space="preserve"> //</w:t>
+      </w:r>
+      <w:r>
+        <w:rPr>
+          <w:rFonts w:ascii="Consolas" w:hAnsi="Consolas" w:cs="Consolas"/>
+        </w:rPr>
+        <w:t>Returns true if this map contains no key-value mappings.</w:t>
+      </w:r>
+    </w:p>
+    <w:p>
+      <w:pPr>
+        <w:pStyle w:val="ListParagraph"/>
+        <w:numPr>
+          <w:ilvl w:val="0"/>
+          <w:numId w:val="3"/>
+        </w:numPr>
+        <w:rPr>
+          <w:rStyle w:val="Heading2Char"/>
+          <w:b/>
+          <w:bCs/>
+          <w:color w:val="538135" w:themeColor="accent6" w:themeShade="BF"/>
+          <w:sz w:val="28"/>
+          <w:szCs w:val="28"/>
+          <w:highlight w:val="yellow"/>
+        </w:rPr>
+      </w:pPr>
+      <w:proofErr w:type="spellStart"/>
+      <w:r>
+        <w:rPr>
+          <w:rFonts w:ascii="Consolas" w:hAnsi="Consolas" w:cs="Consolas"/>
+          <w:b/>
+          <w:bCs/>
+          <w:highlight w:val="yellow"/>
+        </w:rPr>
+        <w:t>int</w:t>
+      </w:r>
+      <w:proofErr w:type="spellEnd"/>
+      <w:r>
+        <w:rPr>
+          <w:rFonts w:ascii="Consolas" w:hAnsi="Consolas" w:cs="Consolas"/>
+          <w:b/>
+          <w:bCs/>
+          <w:highlight w:val="yellow"/>
+        </w:rPr>
+        <w:t xml:space="preserve"> </w:t>
+      </w:r>
+      <w:proofErr w:type="gramStart"/>
+      <w:r>
+        <w:rPr>
+          <w:rFonts w:ascii="Consolas" w:hAnsi="Consolas" w:cs="Consolas"/>
+          <w:b/>
+          <w:bCs/>
+          <w:highlight w:val="yellow"/>
+        </w:rPr>
+        <w:t>size(</w:t>
+      </w:r>
+      <w:proofErr w:type="gramEnd"/>
+      <w:r>
+        <w:rPr>
+          <w:rFonts w:ascii="Consolas" w:hAnsi="Consolas" w:cs="Consolas"/>
+          <w:b/>
+          <w:bCs/>
+          <w:highlight w:val="yellow"/>
+        </w:rPr>
+        <w:t xml:space="preserve">) </w:t>
+      </w:r>
+      <w:r>
+        <w:rPr>
+          <w:rFonts w:ascii="Consolas" w:hAnsi="Consolas" w:cs="Consolas"/>
+          <w:highlight w:val="yellow"/>
+        </w:rPr>
+        <w:t>//Returns the number of key-value mappings in this map</w:t>
+      </w:r>
+      <w:r>
+        <w:rPr>
+          <w:rStyle w:val="Heading2Char"/>
+          <w:b/>
+          <w:bCs/>
+          <w:color w:val="538135" w:themeColor="accent6" w:themeShade="BF"/>
+          <w:sz w:val="28"/>
+          <w:szCs w:val="28"/>
+          <w:highlight w:val="yellow"/>
+        </w:rPr>
+        <w:t>.</w:t>
+      </w:r>
+    </w:p>
+    <w:p>
+      <w:pPr>
+        <w:pStyle w:val="ListParagraph"/>
+        <w:numPr>
+          <w:ilvl w:val="0"/>
+          <w:numId w:val="3"/>
+        </w:numPr>
+      </w:pPr>
+      <w:r>
+        <w:rPr>
+          <w:rFonts w:ascii="Consolas" w:hAnsi="Consolas" w:cs="Consolas"/>
+          <w:b/>
+          <w:bCs/>
+        </w:rPr>
+        <w:t>Set&lt;K&gt;</w:t>
+      </w:r>
+      <w:r>
+        <w:rPr>
+          <w:rFonts w:ascii="Consolas" w:hAnsi="Consolas" w:cs="Consolas"/>
+          <w:b/>
+          <w:bCs/>
+        </w:rPr>
+        <w:tab/>
+      </w:r>
+      <w:proofErr w:type="spellStart"/>
+      <w:proofErr w:type="gramStart"/>
+      <w:r>
+        <w:rPr>
+          <w:rFonts w:ascii="Consolas" w:hAnsi="Consolas" w:cs="Consolas"/>
+          <w:b/>
+          <w:bCs/>
+        </w:rPr>
+        <w:t>keySet</w:t>
+      </w:r>
+      <w:proofErr w:type="spellEnd"/>
+      <w:r>
+        <w:rPr>
+          <w:rFonts w:ascii="Consolas" w:hAnsi="Consolas" w:cs="Consolas"/>
+          <w:b/>
+          <w:bCs/>
+        </w:rPr>
+        <w:t>(</w:t>
+      </w:r>
+      <w:proofErr w:type="gramEnd"/>
+      <w:r>
+        <w:rPr>
+          <w:rFonts w:ascii="Consolas" w:hAnsi="Consolas" w:cs="Consolas"/>
+          <w:b/>
+          <w:bCs/>
+        </w:rPr>
+        <w:t>)</w:t>
+      </w:r>
+      <w:r>
+        <w:rPr>
+          <w:rFonts w:ascii="Consolas" w:hAnsi="Consolas" w:cs="Consolas"/>
+          <w:b/>
+          <w:bCs/>
+        </w:rPr>
+        <w:t xml:space="preserve"> //</w:t>
+      </w:r>
+      <w:r>
+        <w:rPr>
+          <w:rFonts w:ascii="Consolas" w:hAnsi="Consolas" w:cs="Consolas"/>
+        </w:rPr>
+        <w:t>Returns a Set view of the keys contained in this map.</w:t>
+      </w:r>
+    </w:p>
+    <w:p>
+      <w:pPr>
+        <w:pStyle w:val="ListParagraph"/>
+        <w:numPr>
+          <w:ilvl w:val="0"/>
+          <w:numId w:val="3"/>
+        </w:numPr>
+        <w:rPr>
+          <w:rStyle w:val="Heading2Char"/>
+          <w:b/>
+          <w:bCs/>
+          <w:color w:val="538135" w:themeColor="accent6" w:themeShade="BF"/>
+          <w:sz w:val="28"/>
+          <w:szCs w:val="28"/>
+        </w:rPr>
+      </w:pPr>
+      <w:r>
+        <w:rPr>
+          <w:rFonts w:ascii="Consolas" w:hAnsi="Consolas" w:cs="Consolas"/>
+          <w:b/>
+          <w:bCs/>
+        </w:rPr>
+        <w:t>V</w:t>
+      </w:r>
+      <w:r>
+        <w:rPr>
+          <w:rFonts w:ascii="Consolas" w:hAnsi="Consolas" w:cs="Consolas"/>
+          <w:b/>
+          <w:bCs/>
+        </w:rPr>
+        <w:tab/>
+      </w:r>
+      <w:proofErr w:type="gramStart"/>
+      <w:r>
+        <w:rPr>
+          <w:rFonts w:ascii="Consolas" w:hAnsi="Consolas" w:cs="Consolas"/>
+          <w:b/>
+          <w:bCs/>
+        </w:rPr>
+        <w:t>put</w:t>
+      </w:r>
+      <w:r>
+        <w:rPr>
+          <w:rFonts w:ascii="Consolas" w:hAnsi="Consolas" w:cs="Consolas"/>
+        </w:rPr>
+        <w:t>(</w:t>
+      </w:r>
+      <w:proofErr w:type="gramEnd"/>
+      <w:r>
+        <w:rPr>
+          <w:rFonts w:ascii="Consolas" w:hAnsi="Consolas" w:cs="Consolas"/>
+          <w:b/>
+          <w:bCs/>
+        </w:rPr>
+        <w:t>K key, V value</w:t>
+      </w:r>
+      <w:r>
+        <w:rPr>
+          <w:rFonts w:ascii="Consolas" w:hAnsi="Consolas" w:cs="Consolas"/>
+        </w:rPr>
+        <w:t>) //Associates the specified value with the specified key in this ma</w:t>
+      </w:r>
+      <w:r>
+        <w:rPr>
+          <w:rFonts w:ascii="Consolas" w:hAnsi="Consolas" w:cs="Consolas"/>
+        </w:rPr>
+        <w:t>p.</w:t>
+      </w:r>
+    </w:p>
+    <w:p>
+      <w:pPr>
+        <w:pStyle w:val="ListParagraph"/>
+        <w:numPr>
+          <w:ilvl w:val="0"/>
+          <w:numId w:val="3"/>
+        </w:numPr>
+        <w:rPr>
+          <w:rStyle w:val="Heading2Char"/>
+          <w:rFonts w:ascii="Consolas" w:eastAsiaTheme="minorHAnsi" w:hAnsi="Consolas" w:cs="Consolas"/>
+          <w:b/>
+          <w:bCs/>
+          <w:color w:val="auto"/>
+          <w:sz w:val="24"/>
+          <w:szCs w:val="24"/>
+        </w:rPr>
+      </w:pPr>
+      <w:r>
+        <w:rPr>
+          <w:rFonts w:ascii="Consolas" w:hAnsi="Consolas" w:cs="Consolas"/>
+          <w:b/>
+          <w:bCs/>
+        </w:rPr>
+        <w:t>V</w:t>
+      </w:r>
+      <w:r>
+        <w:rPr>
+          <w:rFonts w:ascii="Consolas" w:hAnsi="Consolas" w:cs="Consolas"/>
+          <w:b/>
+          <w:bCs/>
+        </w:rPr>
+        <w:tab/>
+      </w:r>
+      <w:proofErr w:type="gramStart"/>
+      <w:r>
+        <w:rPr>
+          <w:rFonts w:ascii="Consolas" w:hAnsi="Consolas" w:cs="Consolas"/>
+          <w:b/>
+          <w:bCs/>
+        </w:rPr>
+        <w:t>remove(</w:t>
+      </w:r>
+      <w:proofErr w:type="gramEnd"/>
+      <w:r>
+        <w:rPr>
+          <w:rFonts w:ascii="Consolas" w:hAnsi="Consolas" w:cs="Consolas"/>
+          <w:b/>
+          <w:bCs/>
+        </w:rPr>
+        <w:t>Object key)</w:t>
+      </w:r>
+      <w:r>
+        <w:rPr>
+          <w:rFonts w:ascii="Consolas" w:hAnsi="Consolas" w:cs="Consolas"/>
+          <w:b/>
+          <w:bCs/>
+        </w:rPr>
+        <w:t xml:space="preserve"> //</w:t>
+      </w:r>
+      <w:r>
+        <w:rPr>
+          <w:rFonts w:ascii="Consolas" w:hAnsi="Consolas" w:cs="Consolas"/>
+        </w:rPr>
+        <w:t>Removes the mapping for a key from this map if it is present</w:t>
+      </w:r>
+      <w:r>
+        <w:rPr>
+          <w:rFonts w:ascii="Consolas" w:hAnsi="Consolas" w:cs="Consolas"/>
+        </w:rPr>
+        <w:t>.</w:t>
+      </w:r>
+    </w:p>
+    <w:p/>
+    <w:p>
+      <w:r>
+        <w:t>|      |</w:t>
+      </w:r>
+    </w:p>
+    <w:p>
+      <w:pPr>
+        <w:rPr>
+          <w:rFonts w:asciiTheme="majorHAnsi" w:eastAsiaTheme="majorEastAsia" w:hAnsiTheme="majorHAnsi" w:cstheme="majorBidi"/>
+          <w:b/>
+          <w:bCs/>
+          <w:color w:val="538135" w:themeColor="accent6" w:themeShade="BF"/>
+          <w:sz w:val="28"/>
+          <w:szCs w:val="28"/>
+        </w:rPr>
+      </w:pPr>
+      <w:r>
+        <w:t>|      |-</w:t>
+      </w:r>
+      <w:r>
+        <w:rPr>
+          <w:rStyle w:val="Heading2Char"/>
+        </w:rPr>
+        <w:t>---</w:t>
+      </w:r>
+      <w:proofErr w:type="spellStart"/>
+      <w:r>
+        <w:rPr>
+          <w:rStyle w:val="Heading2Char"/>
+          <w:b/>
+          <w:bCs/>
+          <w:color w:val="538135" w:themeColor="accent6" w:themeShade="BF"/>
+          <w:sz w:val="28"/>
+          <w:szCs w:val="28"/>
+        </w:rPr>
+        <w:t>HashMap</w:t>
+      </w:r>
+      <w:proofErr w:type="spellEnd"/>
+    </w:p>
+    <w:p>
+      <w:pPr>
+        <w:pStyle w:val="ListParagraph"/>
+        <w:numPr>
+          <w:ilvl w:val="0"/>
+          <w:numId w:val="1"/>
+        </w:numPr>
+        <w:rPr>
+          <w:rFonts w:ascii="Consolas" w:hAnsi="Consolas" w:cs="Consolas"/>
+        </w:rPr>
+      </w:pPr>
+      <w:r>
+        <w:rPr>
+          <w:rFonts w:ascii="Consolas" w:hAnsi="Consolas" w:cs="Consolas"/>
+          <w:b/>
+          <w:bCs/>
+        </w:rPr>
+        <w:t xml:space="preserve">Boolean </w:t>
+      </w:r>
+      <w:hyperlink r:id="rId5" w:anchor="isEmpty()" w:history="1">
+        <w:proofErr w:type="spellStart"/>
+        <w:r>
+          <w:rPr>
+            <w:rFonts w:ascii="Consolas" w:hAnsi="Consolas" w:cs="Consolas"/>
+            <w:b/>
+            <w:bCs/>
+          </w:rPr>
+          <w:t>isE</w:t>
+        </w:r>
+        <w:r>
+          <w:rPr>
+            <w:rFonts w:ascii="Consolas" w:hAnsi="Consolas" w:cs="Consolas"/>
+            <w:b/>
+            <w:bCs/>
+          </w:rPr>
+          <w:t>m</w:t>
+        </w:r>
+        <w:r>
+          <w:rPr>
+            <w:rFonts w:ascii="Consolas" w:hAnsi="Consolas" w:cs="Consolas"/>
+            <w:b/>
+            <w:bCs/>
+          </w:rPr>
+          <w:t>pty</w:t>
+        </w:r>
+        <w:proofErr w:type="spellEnd"/>
+      </w:hyperlink>
+      <w:r>
+        <w:rPr>
+          <w:rFonts w:ascii="Consolas" w:hAnsi="Consolas" w:cs="Consolas"/>
+          <w:b/>
+          <w:bCs/>
+        </w:rPr>
+        <w:t>()</w:t>
+      </w:r>
+      <w:r>
+        <w:rPr>
+          <w:rFonts w:ascii="Consolas" w:hAnsi="Consolas" w:cs="Consolas"/>
+          <w:b/>
+          <w:bCs/>
+        </w:rPr>
+        <w:t xml:space="preserve"> //</w:t>
+      </w:r>
+      <w:r>
+        <w:rPr>
+          <w:rFonts w:ascii="Consolas" w:hAnsi="Consolas" w:cs="Consolas"/>
+        </w:rPr>
+        <w:t>Returns true if this map contains no key-value mappings.</w:t>
+      </w:r>
+    </w:p>
+    <w:p>
+      <w:r>
+        <w:t>|      |</w:t>
+      </w:r>
+    </w:p>
+    <w:p>
+      <w:pPr>
+        <w:rPr>
+          <w:rStyle w:val="Heading2Char"/>
+          <w:b/>
+          <w:bCs/>
+          <w:color w:val="538135" w:themeColor="accent6" w:themeShade="BF"/>
+          <w:sz w:val="28"/>
+          <w:szCs w:val="28"/>
+        </w:rPr>
+      </w:pPr>
+      <w:r>
+        <w:t>|      |----</w:t>
+      </w:r>
+      <w:proofErr w:type="spellStart"/>
+      <w:r>
+        <w:rPr>
+          <w:rStyle w:val="Heading2Char"/>
+          <w:b/>
+          <w:bCs/>
+          <w:color w:val="538135" w:themeColor="accent6" w:themeShade="BF"/>
+          <w:sz w:val="28"/>
+          <w:szCs w:val="28"/>
+        </w:rPr>
+        <w:t>TreeMap</w:t>
+      </w:r>
+      <w:proofErr w:type="spellEnd"/>
+    </w:p>
+    <w:p>
+      <w:pPr>
+        <w:rPr>
+          <w:rStyle w:val="Heading2Char"/>
+          <w:b/>
+          <w:bCs/>
+          <w:color w:val="538135" w:themeColor="accent6" w:themeShade="BF"/>
+          <w:sz w:val="28"/>
+          <w:szCs w:val="28"/>
+        </w:rPr>
+      </w:pPr>
+    </w:p>
+    <w:p>
+      <w:pPr>
+        <w:rPr>
+          <w:rStyle w:val="Heading2Char"/>
+          <w:b/>
+          <w:bCs/>
+          <w:color w:val="538135" w:themeColor="accent6" w:themeShade="BF"/>
+          <w:sz w:val="28"/>
+          <w:szCs w:val="28"/>
+        </w:rPr>
+      </w:pPr>
+    </w:p>
+    <w:p>
+      <w:pPr>
+        <w:rPr>
+          <w:rFonts w:ascii="Open Sans" w:eastAsia="Times New Roman" w:hAnsi="Open Sans" w:cs="Times New Roman"/>
+          <w:b/>
+          <w:bCs/>
+          <w:color w:val="161616"/>
+          <w:shd w:val="clear" w:color="auto" w:fill="FFFFFF"/>
+          <w:lang w:bidi="hi-IN"/>
+        </w:rPr>
+      </w:pPr>
     </w:p>
     <w:sectPr>
       <w:pgSz w:w="15840" w:h="12240" w:orient="landscape"/>
@@ -3315,6 +4465,55 @@
       <w:szCs w:val="26"/>
     </w:rPr>
   </w:style>
+  <w:style w:type="character" w:styleId="HTMLCode">
+    <w:name w:val="HTML Code"/>
+    <w:basedOn w:val="DefaultParagraphFont"/>
+    <w:uiPriority w:val="99"/>
+    <w:semiHidden/>
+    <w:unhideWhenUsed/>
+    <w:rsid w:val="00870997"/>
+    <w:rPr>
+      <w:rFonts w:ascii="Courier New" w:eastAsia="Times New Roman" w:hAnsi="Courier New" w:cs="Courier New"/>
+      <w:sz w:val="20"/>
+      <w:szCs w:val="20"/>
+    </w:rPr>
+  </w:style>
+  <w:style w:type="character" w:styleId="Strong">
+    <w:name w:val="Strong"/>
+    <w:basedOn w:val="DefaultParagraphFont"/>
+    <w:uiPriority w:val="22"/>
+    <w:qFormat/>
+    <w:rsid w:val="00870997"/>
+    <w:rPr>
+      <w:b/>
+      <w:bCs/>
+    </w:rPr>
+  </w:style>
+  <w:style w:type="character" w:styleId="Hyperlink">
+    <w:name w:val="Hyperlink"/>
+    <w:basedOn w:val="DefaultParagraphFont"/>
+    <w:uiPriority w:val="99"/>
+    <w:semiHidden/>
+    <w:unhideWhenUsed/>
+    <w:rsid w:val="00870997"/>
+    <w:rPr>
+      <w:color w:val="0000FF"/>
+      <w:u w:val="single"/>
+    </w:rPr>
+  </w:style>
+  <w:style w:type="character" w:styleId="HTMLTypewriter">
+    <w:name w:val="HTML Typewriter"/>
+    <w:basedOn w:val="DefaultParagraphFont"/>
+    <w:uiPriority w:val="99"/>
+    <w:semiHidden/>
+    <w:unhideWhenUsed/>
+    <w:rsid w:val="00870997"/>
+    <w:rPr>
+      <w:rFonts w:ascii="Courier New" w:eastAsia="Times New Roman" w:hAnsi="Courier New" w:cs="Courier New"/>
+      <w:sz w:val="20"/>
+      <w:szCs w:val="20"/>
+    </w:rPr>
+  </w:style>
 </w:styles>
 </file>
 

</xml_diff>